<commit_message>
Updated draft S-158:102 0.1.0
</commit_message>
<xml_diff>
--- a/Documents/S-158-102/0.1.0/S-158_102 BATHY Validation_Checks_0_1_0_20241015.docx
+++ b/Documents/S-158-102/0.1.0/S-158_102 BATHY Validation_Checks_0_1_0_20241015.docx
@@ -1631,8 +1631,8 @@
               </w:rPr>
               <w:fldChar w:fldCharType="separate"/>
             </w:r>
-            <w:bookmarkStart w:id="49" w:name="LIBTypeTitreCEN"/>
-            <w:bookmarkStart w:id="50" w:name="LIBTypeTitre"/>
+            <w:bookmarkStart w:id="49" w:name="LIBTypeTitre"/>
+            <w:bookmarkStart w:id="50" w:name="LIBTypeTitreCEN"/>
             <w:bookmarkEnd w:id="49"/>
             <w:bookmarkEnd w:id="50"/>
             <w:r>
@@ -1697,9 +1697,9 @@
               </w:rPr>
               <w:fldChar w:fldCharType="separate"/>
             </w:r>
-            <w:bookmarkStart w:id="52" w:name="LibEnteteCEN"/>
+            <w:bookmarkStart w:id="52" w:name="LibEntete"/>
             <w:bookmarkStart w:id="53" w:name="LibFileEnTete"/>
-            <w:bookmarkStart w:id="54" w:name="LibEntete"/>
+            <w:bookmarkStart w:id="54" w:name="LibEnteteCEN"/>
             <w:bookmarkEnd w:id="52"/>
             <w:bookmarkEnd w:id="53"/>
             <w:bookmarkEnd w:id="54"/>
@@ -1765,8 +1765,8 @@
               </w:rPr>
               <w:fldChar w:fldCharType="separate"/>
             </w:r>
-            <w:bookmarkStart w:id="56" w:name="LIBASynchro"/>
-            <w:bookmarkStart w:id="57" w:name="LIBASynchroVF"/>
+            <w:bookmarkStart w:id="56" w:name="LIBASynchroVF"/>
+            <w:bookmarkStart w:id="57" w:name="LIBASynchro"/>
             <w:bookmarkEnd w:id="56"/>
             <w:bookmarkEnd w:id="57"/>
             <w:r>
@@ -8562,8 +8562,54 @@
         <w:rPr>
           <w:lang w:val="en-GB"/>
         </w:rPr>
-        <w:t xml:space="preserve"> The values group specified in S-100 Part 10c.</w:t>
-      </w:r>
+        <w:t xml:space="preserve"> The values group specified in S-100 Part 10c</w:t>
+      </w:r>
+      <w:ins w:id="91" w:author="Raphael Malyankar" w:date="2024-10-20T23:45:00Z" w16du:dateUtc="2024-10-21T06:45:00Z">
+        <w:r>
+          <w:rPr>
+            <w:lang w:val="en-GB"/>
+          </w:rPr>
+          <w:t xml:space="preserve"> and r</w:t>
+        </w:r>
+      </w:ins>
+      <w:del w:id="92" w:author="Raphael Malyankar" w:date="2024-10-20T23:45:00Z" w16du:dateUtc="2024-10-21T06:45:00Z">
+        <w:r>
+          <w:rPr>
+            <w:lang w:val="en-GB"/>
+          </w:rPr>
+          <w:delText>.</w:delText>
+        </w:r>
+      </w:del>
+      <w:ins w:id="93" w:author="Raphael Malyankar" w:date="2024-10-20T23:44:00Z" w16du:dateUtc="2024-10-21T06:44:00Z">
+        <w:r>
+          <w:rPr>
+            <w:lang w:val="en-GB"/>
+          </w:rPr>
+          <w:t xml:space="preserve">epresented by Level 3 and Level 4 in S-102 Figure 10 </w:t>
+        </w:r>
+        <w:bookmarkStart w:id="94" w:name="_Hlk180360417"/>
+        <w:r>
+          <w:rPr>
+            <w:lang w:val="en-GB"/>
+          </w:rPr>
+          <w:t>(Hi</w:t>
+        </w:r>
+      </w:ins>
+      <w:ins w:id="95" w:author="Raphael Malyankar" w:date="2024-10-20T23:45:00Z" w16du:dateUtc="2024-10-21T06:45:00Z">
+        <w:r>
+          <w:rPr>
+            <w:lang w:val="en-GB"/>
+          </w:rPr>
+          <w:t>erarchy of S-102 product)</w:t>
+        </w:r>
+        <w:bookmarkEnd w:id="94"/>
+        <w:r>
+          <w:rPr>
+            <w:lang w:val="en-GB"/>
+          </w:rPr>
+          <w:t>.</w:t>
+        </w:r>
+      </w:ins>
     </w:p>
     <w:p>
       <w:pPr>
@@ -8634,8 +8680,54 @@
         <w:rPr>
           <w:lang w:val="en-GB"/>
         </w:rPr>
-        <w:t>S-100 Part 10c.</w:t>
-      </w:r>
+        <w:t>S-100 Part 10c</w:t>
+      </w:r>
+      <w:ins w:id="96" w:author="Raphael Malyankar" w:date="2024-10-20T23:47:00Z" w16du:dateUtc="2024-10-21T06:47:00Z">
+        <w:r>
+          <w:rPr>
+            <w:lang w:val="en-GB"/>
+          </w:rPr>
+          <w:t xml:space="preserve">. </w:t>
+        </w:r>
+      </w:ins>
+      <w:ins w:id="97" w:author="Raphael Malyankar" w:date="2024-10-20T23:48:00Z" w16du:dateUtc="2024-10-21T06:48:00Z">
+        <w:r>
+          <w:rPr>
+            <w:lang w:val="en-GB"/>
+          </w:rPr>
+          <w:t xml:space="preserve">See </w:t>
+        </w:r>
+      </w:ins>
+      <w:ins w:id="98" w:author="Raphael Malyankar" w:date="2024-10-20T23:46:00Z" w16du:dateUtc="2024-10-21T06:46:00Z">
+        <w:r>
+          <w:rPr>
+            <w:lang w:val="en-GB"/>
+          </w:rPr>
+          <w:t>S-102 Figure 10 (</w:t>
+        </w:r>
+        <w:r>
+          <w:rPr>
+            <w:lang w:val="en-GB"/>
+          </w:rPr>
+          <w:t>Hierarchy of S-102 product)</w:t>
+        </w:r>
+      </w:ins>
+      <w:ins w:id="99" w:author="Raphael Malyankar" w:date="2024-10-20T23:48:00Z" w16du:dateUtc="2024-10-21T06:48:00Z">
+        <w:r>
+          <w:rPr>
+            <w:lang w:val="en-GB"/>
+          </w:rPr>
+          <w:t xml:space="preserve"> and S-102 clause 10.2.3.</w:t>
+        </w:r>
+      </w:ins>
+      <w:del w:id="100" w:author="Raphael Malyankar" w:date="2024-10-20T23:48:00Z" w16du:dateUtc="2024-10-21T06:48:00Z">
+        <w:r>
+          <w:rPr>
+            <w:lang w:val="en-GB"/>
+          </w:rPr>
+          <w:delText>.</w:delText>
+        </w:r>
+      </w:del>
     </w:p>
     <w:p>
       <w:pPr>
@@ -8660,6 +8752,54 @@
         <w:tab/>
         <w:t>Feature Instance. Instance of BathymetryCoverage in S-102 3.0.0.</w:t>
       </w:r>
+      <w:ins w:id="101" w:author="Raphael Malyankar" w:date="2024-10-20T23:51:00Z" w16du:dateUtc="2024-10-21T06:51:00Z">
+        <w:r>
+          <w:rPr>
+            <w:lang w:val="en-GB"/>
+          </w:rPr>
+          <w:t xml:space="preserve"> </w:t>
+        </w:r>
+      </w:ins>
+      <w:ins w:id="102" w:author="Raphael Malyankar" w:date="2024-10-20T23:52:00Z" w16du:dateUtc="2024-10-21T06:52:00Z">
+        <w:r>
+          <w:rPr>
+            <w:lang w:val="en-GB"/>
+          </w:rPr>
+          <w:t>Represents</w:t>
+        </w:r>
+      </w:ins>
+      <w:ins w:id="103" w:author="Raphael Malyankar" w:date="2024-10-20T23:51:00Z" w16du:dateUtc="2024-10-21T06:51:00Z">
+        <w:r>
+          <w:rPr>
+            <w:lang w:val="en-GB"/>
+          </w:rPr>
+          <w:t xml:space="preserve"> the BathymetryCoverage.nn groups</w:t>
+        </w:r>
+      </w:ins>
+      <w:ins w:id="104" w:author="Raphael Malyankar" w:date="2024-10-20T23:52:00Z" w16du:dateUtc="2024-10-21T06:52:00Z">
+        <w:r>
+          <w:rPr>
+            <w:lang w:val="en-GB"/>
+          </w:rPr>
+          <w:t xml:space="preserve"> within the BathymetryCoverage </w:t>
+        </w:r>
+      </w:ins>
+      <w:ins w:id="105" w:author="Raphael Malyankar" w:date="2024-10-20T23:53:00Z" w16du:dateUtc="2024-10-21T06:53:00Z">
+        <w:r>
+          <w:rPr>
+            <w:lang w:val="en-GB"/>
+          </w:rPr>
+          <w:t>feature type group</w:t>
+        </w:r>
+      </w:ins>
+      <w:ins w:id="106" w:author="Raphael Malyankar" w:date="2024-10-20T23:51:00Z" w16du:dateUtc="2024-10-21T06:51:00Z">
+        <w:r>
+          <w:rPr>
+            <w:lang w:val="en-GB"/>
+          </w:rPr>
+          <w:t>.</w:t>
+        </w:r>
+      </w:ins>
     </w:p>
     <w:p>
       <w:pPr>
@@ -8682,8 +8822,78 @@
           <w:lang w:val="en-GB"/>
         </w:rPr>
         <w:tab/>
-        <w:t>Feature Type. HDF5 group</w:t>
-      </w:r>
+        <w:t xml:space="preserve">Feature Type. </w:t>
+      </w:r>
+      <w:ins w:id="107" w:author="Raphael Malyankar" w:date="2024-10-21T00:00:00Z" w16du:dateUtc="2024-10-21T07:00:00Z">
+        <w:r>
+          <w:rPr>
+            <w:lang w:val="en-GB"/>
+          </w:rPr>
+          <w:t>Represents the c</w:t>
+        </w:r>
+      </w:ins>
+      <w:ins w:id="108" w:author="Raphael Malyankar" w:date="2024-10-20T23:50:00Z" w16du:dateUtc="2024-10-21T06:50:00Z">
+        <w:r>
+          <w:rPr>
+            <w:lang w:val="en-GB"/>
+          </w:rPr>
+          <w:t xml:space="preserve">ontainer group </w:t>
+        </w:r>
+      </w:ins>
+      <w:ins w:id="109" w:author="Raphael Malyankar" w:date="2024-10-20T23:51:00Z" w16du:dateUtc="2024-10-21T06:51:00Z">
+        <w:r>
+          <w:rPr>
+            <w:lang w:val="en-GB"/>
+          </w:rPr>
+          <w:t>BathymetryCoverage in S-102.</w:t>
+        </w:r>
+      </w:ins>
+      <w:ins w:id="110" w:author="Raphael Malyankar" w:date="2024-10-20T23:52:00Z" w16du:dateUtc="2024-10-21T06:52:00Z">
+        <w:r>
+          <w:rPr>
+            <w:lang w:val="en-GB"/>
+          </w:rPr>
+          <w:t xml:space="preserve"> </w:t>
+        </w:r>
+      </w:ins>
+      <w:ins w:id="111" w:author="Raphael Malyankar" w:date="2024-10-21T00:01:00Z" w16du:dateUtc="2024-10-21T07:01:00Z">
+        <w:r>
+          <w:rPr>
+            <w:lang w:val="en-GB"/>
+          </w:rPr>
+          <w:t>See</w:t>
+        </w:r>
+      </w:ins>
+      <w:ins w:id="112" w:author="Raphael Malyankar" w:date="2024-10-20T23:59:00Z" w16du:dateUtc="2024-10-21T06:59:00Z">
+        <w:r>
+          <w:rPr>
+            <w:lang w:val="en-GB"/>
+          </w:rPr>
+          <w:t xml:space="preserve"> Level 1 of Figure 10 (</w:t>
+        </w:r>
+      </w:ins>
+      <w:ins w:id="113" w:author="Raphael Malyankar" w:date="2024-10-21T00:00:00Z" w16du:dateUtc="2024-10-21T07:00:00Z">
+        <w:r>
+          <w:rPr>
+            <w:lang w:val="en-GB"/>
+          </w:rPr>
+          <w:t>Hierarchy of S-102 product)</w:t>
+        </w:r>
+        <w:r>
+          <w:rPr>
+            <w:lang w:val="en-GB"/>
+          </w:rPr>
+          <w:t>.</w:t>
+        </w:r>
+      </w:ins>
+      <w:del w:id="114" w:author="Raphael Malyankar" w:date="2024-10-20T23:50:00Z" w16du:dateUtc="2024-10-21T06:50:00Z">
+        <w:r>
+          <w:rPr>
+            <w:lang w:val="en-GB"/>
+          </w:rPr>
+          <w:delText>HDF5 group</w:delText>
+        </w:r>
+      </w:del>
     </w:p>
     <w:p>
       <w:pPr>
@@ -8706,8 +8916,85 @@
           <w:lang w:val="en-GB"/>
         </w:rPr>
         <w:tab/>
-        <w:t>The N-th Feature Type group in the dataset.</w:t>
-      </w:r>
+      </w:r>
+      <w:ins w:id="115" w:author="Raphael Malyankar" w:date="2024-10-20T23:54:00Z" w16du:dateUtc="2024-10-21T06:54:00Z">
+        <w:r>
+          <w:rPr>
+            <w:lang w:val="en-GB"/>
+          </w:rPr>
+          <w:t>Feature instance gr</w:t>
+        </w:r>
+      </w:ins>
+      <w:ins w:id="116" w:author="Raphael Malyankar" w:date="2024-10-20T23:55:00Z" w16du:dateUtc="2024-10-21T06:55:00Z">
+        <w:r>
+          <w:rPr>
+            <w:lang w:val="en-GB"/>
+          </w:rPr>
+          <w:t>oups. “N” denotes t</w:t>
+        </w:r>
+      </w:ins>
+      <w:del w:id="117" w:author="Raphael Malyankar" w:date="2024-10-20T23:55:00Z" w16du:dateUtc="2024-10-21T06:55:00Z">
+        <w:r>
+          <w:rPr>
+            <w:lang w:val="en-GB"/>
+          </w:rPr>
+          <w:delText>T</w:delText>
+        </w:r>
+      </w:del>
+      <w:r>
+        <w:rPr>
+          <w:lang w:val="en-GB"/>
+        </w:rPr>
+        <w:t xml:space="preserve">he N-th Feature </w:t>
+      </w:r>
+      <w:ins w:id="118" w:author="Raphael Malyankar" w:date="2024-10-20T23:55:00Z" w16du:dateUtc="2024-10-21T06:55:00Z">
+        <w:r>
+          <w:rPr>
+            <w:lang w:val="en-GB"/>
+          </w:rPr>
+          <w:t xml:space="preserve">instance </w:t>
+        </w:r>
+      </w:ins>
+      <w:del w:id="119" w:author="Raphael Malyankar" w:date="2024-10-20T23:53:00Z" w16du:dateUtc="2024-10-21T06:53:00Z">
+        <w:r>
+          <w:rPr>
+            <w:lang w:val="en-GB"/>
+          </w:rPr>
+          <w:delText xml:space="preserve">Type </w:delText>
+        </w:r>
+      </w:del>
+      <w:r>
+        <w:rPr>
+          <w:lang w:val="en-GB"/>
+        </w:rPr>
+        <w:t>group in the dataset.</w:t>
+      </w:r>
+      <w:ins w:id="120" w:author="Raphael Malyankar" w:date="2024-10-21T00:01:00Z" w16du:dateUtc="2024-10-21T07:01:00Z">
+        <w:r>
+          <w:rPr>
+            <w:lang w:val="en-GB"/>
+          </w:rPr>
+          <w:t xml:space="preserve"> </w:t>
+        </w:r>
+        <w:r>
+          <w:rPr>
+            <w:lang w:val="en-GB"/>
+          </w:rPr>
+          <w:t xml:space="preserve">See Level </w:t>
+        </w:r>
+        <w:r>
+          <w:rPr>
+            <w:lang w:val="en-GB"/>
+          </w:rPr>
+          <w:t>2</w:t>
+        </w:r>
+        <w:r>
+          <w:rPr>
+            <w:lang w:val="en-GB"/>
+          </w:rPr>
+          <w:t xml:space="preserve"> of Figure 10 (Hierarchy of S-102 product).</w:t>
+        </w:r>
+      </w:ins>
     </w:p>
     <w:p>
       <w:pPr>
@@ -8730,8 +9017,38 @@
           <w:lang w:val="en-GB"/>
         </w:rPr>
         <w:tab/>
-        <w:t>Quality feature instance. Instance of QualityOfBathymetryCoverage in S-102 3.0.0.</w:t>
-      </w:r>
+        <w:t xml:space="preserve">Quality feature instance. Instance of </w:t>
+      </w:r>
+      <w:bookmarkStart w:id="121" w:name="_Hlk180361368"/>
+      <w:r>
+        <w:rPr>
+          <w:lang w:val="en-GB"/>
+        </w:rPr>
+        <w:t xml:space="preserve">QualityOfBathymetryCoverage </w:t>
+      </w:r>
+      <w:bookmarkEnd w:id="121"/>
+      <w:r>
+        <w:rPr>
+          <w:lang w:val="en-GB"/>
+        </w:rPr>
+        <w:t>in S-102 3.0.0.</w:t>
+      </w:r>
+      <w:ins w:id="122" w:author="Raphael Malyankar" w:date="2024-10-21T00:01:00Z" w16du:dateUtc="2024-10-21T07:01:00Z">
+        <w:r>
+          <w:rPr>
+            <w:lang w:val="en-GB"/>
+          </w:rPr>
+          <w:t xml:space="preserve"> </w:t>
+        </w:r>
+      </w:ins>
+      <w:ins w:id="123" w:author="Raphael Malyankar" w:date="2024-10-21T00:02:00Z" w16du:dateUtc="2024-10-21T07:02:00Z">
+        <w:r>
+          <w:rPr>
+            <w:lang w:val="en-GB"/>
+          </w:rPr>
+          <w:t>Represents the BathymetryCoverage.nn groups within the BathymetryCoverage feature type group.</w:t>
+        </w:r>
+      </w:ins>
     </w:p>
     <w:p>
       <w:pPr>
@@ -8754,8 +9071,118 @@
           <w:lang w:val="en-GB"/>
         </w:rPr>
         <w:tab/>
-        <w:t>Quality feature type. The feature type QualityOfBathymetryCoverage in S-102 3.0.0</w:t>
-      </w:r>
+        <w:t xml:space="preserve">Quality </w:t>
+      </w:r>
+      <w:ins w:id="124" w:author="Raphael Malyankar" w:date="2024-10-20T23:59:00Z" w16du:dateUtc="2024-10-21T06:59:00Z">
+        <w:r>
+          <w:rPr>
+            <w:lang w:val="en-GB"/>
+          </w:rPr>
+          <w:t>F</w:t>
+        </w:r>
+      </w:ins>
+      <w:del w:id="125" w:author="Raphael Malyankar" w:date="2024-10-20T23:59:00Z" w16du:dateUtc="2024-10-21T06:59:00Z">
+        <w:r>
+          <w:rPr>
+            <w:lang w:val="en-GB"/>
+          </w:rPr>
+          <w:delText>f</w:delText>
+        </w:r>
+      </w:del>
+      <w:r>
+        <w:rPr>
+          <w:lang w:val="en-GB"/>
+        </w:rPr>
+        <w:t xml:space="preserve">eature </w:t>
+      </w:r>
+      <w:ins w:id="126" w:author="Raphael Malyankar" w:date="2024-10-20T23:59:00Z" w16du:dateUtc="2024-10-21T06:59:00Z">
+        <w:r>
+          <w:rPr>
+            <w:lang w:val="en-GB"/>
+          </w:rPr>
+          <w:t>T</w:t>
+        </w:r>
+      </w:ins>
+      <w:del w:id="127" w:author="Raphael Malyankar" w:date="2024-10-20T23:59:00Z" w16du:dateUtc="2024-10-21T06:59:00Z">
+        <w:r>
+          <w:rPr>
+            <w:lang w:val="en-GB"/>
+          </w:rPr>
+          <w:delText>t</w:delText>
+        </w:r>
+      </w:del>
+      <w:r>
+        <w:rPr>
+          <w:lang w:val="en-GB"/>
+        </w:rPr>
+        <w:t xml:space="preserve">ype. </w:t>
+      </w:r>
+      <w:ins w:id="128" w:author="Raphael Malyankar" w:date="2024-10-21T00:03:00Z" w16du:dateUtc="2024-10-21T07:03:00Z">
+        <w:r>
+          <w:rPr>
+            <w:lang w:val="en-GB"/>
+          </w:rPr>
+          <w:t>Represents the c</w:t>
+        </w:r>
+      </w:ins>
+      <w:ins w:id="129" w:author="Raphael Malyankar" w:date="2024-10-20T23:55:00Z" w16du:dateUtc="2024-10-21T06:55:00Z">
+        <w:r>
+          <w:rPr>
+            <w:lang w:val="en-GB"/>
+          </w:rPr>
+          <w:t xml:space="preserve">ontainer group for </w:t>
+        </w:r>
+      </w:ins>
+      <w:del w:id="130" w:author="Raphael Malyankar" w:date="2024-10-20T23:55:00Z" w16du:dateUtc="2024-10-21T06:55:00Z">
+        <w:r>
+          <w:rPr>
+            <w:lang w:val="en-GB"/>
+          </w:rPr>
+          <w:delText>T</w:delText>
+        </w:r>
+      </w:del>
+      <w:del w:id="131" w:author="Raphael Malyankar" w:date="2024-10-21T00:03:00Z" w16du:dateUtc="2024-10-21T07:03:00Z">
+        <w:r>
+          <w:rPr>
+            <w:lang w:val="en-GB"/>
+          </w:rPr>
+          <w:delText xml:space="preserve">he feature type </w:delText>
+        </w:r>
+      </w:del>
+      <w:r>
+        <w:rPr>
+          <w:lang w:val="en-GB"/>
+        </w:rPr>
+        <w:t>QualityOfBathymetryCoverage in S-102</w:t>
+      </w:r>
+      <w:ins w:id="132" w:author="Raphael Malyankar" w:date="2024-10-21T00:03:00Z" w16du:dateUtc="2024-10-21T07:03:00Z">
+        <w:r>
+          <w:rPr>
+            <w:lang w:val="en-GB"/>
+          </w:rPr>
+          <w:t xml:space="preserve"> (ed. 3.0.0). See Level 1 of Figure 10 (</w:t>
+        </w:r>
+        <w:r>
+          <w:rPr>
+            <w:lang w:val="en-GB"/>
+          </w:rPr>
+          <w:t>Hierarchy of S-102 product)</w:t>
+        </w:r>
+        <w:r>
+          <w:rPr>
+            <w:lang w:val="en-GB"/>
+          </w:rPr>
+          <w:t>.</w:t>
+        </w:r>
+      </w:ins>
+      <w:del w:id="133" w:author="Raphael Malyankar" w:date="2024-10-21T00:03:00Z" w16du:dateUtc="2024-10-21T07:03:00Z">
+        <w:r>
+          <w:rPr>
+            <w:lang w:val="en-GB"/>
+          </w:rPr>
+          <w:delText xml:space="preserve"> 3.0.0</w:delText>
+        </w:r>
+      </w:del>
     </w:p>
     <w:p>
       <w:pPr>
@@ -8778,8 +9205,77 @@
           <w:lang w:val="en-GB"/>
         </w:rPr>
         <w:tab/>
-        <w:t>The N-th Quality feature type group in the dataset.</w:t>
-      </w:r>
+      </w:r>
+      <w:ins w:id="134" w:author="Raphael Malyankar" w:date="2024-10-21T00:04:00Z" w16du:dateUtc="2024-10-21T07:04:00Z">
+        <w:r>
+          <w:rPr>
+            <w:lang w:val="en-GB"/>
+          </w:rPr>
+          <w:t>Instance groups for the quality features. “N” denotes t</w:t>
+        </w:r>
+      </w:ins>
+      <w:del w:id="135" w:author="Raphael Malyankar" w:date="2024-10-21T00:04:00Z" w16du:dateUtc="2024-10-21T07:04:00Z">
+        <w:r>
+          <w:rPr>
+            <w:lang w:val="en-GB"/>
+          </w:rPr>
+          <w:delText>T</w:delText>
+        </w:r>
+      </w:del>
+      <w:r>
+        <w:rPr>
+          <w:lang w:val="en-GB"/>
+        </w:rPr>
+        <w:t xml:space="preserve">he N-th Quality feature </w:t>
+      </w:r>
+      <w:del w:id="136" w:author="Raphael Malyankar" w:date="2024-10-20T23:55:00Z" w16du:dateUtc="2024-10-21T06:55:00Z">
+        <w:r>
+          <w:rPr>
+            <w:lang w:val="en-GB"/>
+          </w:rPr>
+          <w:delText xml:space="preserve">type </w:delText>
+        </w:r>
+      </w:del>
+      <w:ins w:id="137" w:author="Raphael Malyankar" w:date="2024-10-20T23:55:00Z" w16du:dateUtc="2024-10-21T06:55:00Z">
+        <w:r>
+          <w:rPr>
+            <w:lang w:val="en-GB"/>
+          </w:rPr>
+          <w:t xml:space="preserve">instance </w:t>
+        </w:r>
+      </w:ins>
+      <w:r>
+        <w:rPr>
+          <w:lang w:val="en-GB"/>
+        </w:rPr>
+        <w:t>group in the dataset.</w:t>
+      </w:r>
+      <w:ins w:id="138" w:author="Raphael Malyankar" w:date="2024-10-21T00:04:00Z" w16du:dateUtc="2024-10-21T07:04:00Z">
+        <w:r>
+          <w:rPr>
+            <w:lang w:val="en-GB"/>
+          </w:rPr>
+          <w:t xml:space="preserve"> </w:t>
+        </w:r>
+        <w:r>
+          <w:rPr>
+            <w:lang w:val="en-GB"/>
+          </w:rPr>
+          <w:t xml:space="preserve">See Level </w:t>
+        </w:r>
+        <w:r>
+          <w:rPr>
+            <w:lang w:val="en-GB"/>
+          </w:rPr>
+          <w:t>2</w:t>
+        </w:r>
+        <w:r>
+          <w:rPr>
+            <w:lang w:val="en-GB"/>
+          </w:rPr>
+          <w:t xml:space="preserve"> of Figure 10 (Hierarchy of S-102 product).</w:t>
+        </w:r>
+      </w:ins>
     </w:p>
     <w:p>
       <w:pPr>
@@ -8796,11 +9292,11 @@
       <w:pPr>
         <w:pStyle w:val="Heading3"/>
       </w:pPr>
-      <w:bookmarkStart w:id="91" w:name="_Toc179925764"/>
+      <w:bookmarkStart w:id="139" w:name="_Toc179925764"/>
       <w:r>
         <w:t>Symbols</w:t>
       </w:r>
-      <w:bookmarkEnd w:id="91"/>
+      <w:bookmarkEnd w:id="139"/>
     </w:p>
     <w:p>
       <w:pPr>
@@ -8846,16 +9342,15 @@
           <w:lang w:val="en-GB"/>
         </w:rPr>
       </w:pPr>
-      <w:bookmarkStart w:id="92" w:name="_Toc179925765"/>
-      <w:bookmarkStart w:id="93" w:name="_Toc412810746"/>
-      <w:r>
-        <w:rPr>
-          <w:lang w:val="en-GB"/>
-        </w:rPr>
-        <w:lastRenderedPageBreak/>
+      <w:bookmarkStart w:id="140" w:name="_Toc179925765"/>
+      <w:bookmarkStart w:id="141" w:name="_Toc412810746"/>
+      <w:r>
+        <w:rPr>
+          <w:lang w:val="en-GB"/>
+        </w:rPr>
         <w:t>Use of language</w:t>
       </w:r>
-      <w:bookmarkEnd w:id="92"/>
+      <w:bookmarkEnd w:id="140"/>
     </w:p>
     <w:p>
       <w:pPr>
@@ -8955,7 +9450,7 @@
           <w:lang w:val="en-GB"/>
         </w:rPr>
       </w:pPr>
-      <w:bookmarkStart w:id="94" w:name="_Toc179925766"/>
+      <w:bookmarkStart w:id="142" w:name="_Toc179925766"/>
       <w:r>
         <w:rPr>
           <w:lang w:val="en-GB"/>
@@ -8974,7 +9469,7 @@
         </w:rPr>
         <w:t>escription</w:t>
       </w:r>
-      <w:bookmarkEnd w:id="94"/>
+      <w:bookmarkEnd w:id="142"/>
     </w:p>
     <w:p>
       <w:pPr>
@@ -9171,7 +9666,7 @@
         <w:t>General information about data products conforming to this specification.</w:t>
       </w:r>
     </w:p>
-    <w:bookmarkEnd w:id="93"/>
+    <w:bookmarkEnd w:id="141"/>
     <w:p>
       <w:pPr>
         <w:autoSpaceDE w:val="0"/>
@@ -9314,7 +9809,7 @@
         </w:rPr>
         <w:tab/>
       </w:r>
-      <w:bookmarkStart w:id="95" w:name="_Hlk172204275"/>
+      <w:bookmarkStart w:id="143" w:name="_Hlk172204275"/>
       <w:r>
         <w:rPr>
           <w:strike/>
@@ -9357,7 +9852,7 @@
         </w:rPr>
         <w:t>.</w:t>
       </w:r>
-      <w:bookmarkEnd w:id="95"/>
+      <w:bookmarkEnd w:id="143"/>
     </w:p>
     <w:p>
       <w:pPr>
@@ -9599,15 +10094,15 @@
           <w:lang w:val="en-GB"/>
         </w:rPr>
       </w:pPr>
-      <w:bookmarkStart w:id="96" w:name="_Toc179925767"/>
-      <w:bookmarkStart w:id="97" w:name="_Toc412810747"/>
+      <w:bookmarkStart w:id="144" w:name="_Toc179925767"/>
+      <w:bookmarkStart w:id="145" w:name="_Toc412810747"/>
       <w:r>
         <w:rPr>
           <w:lang w:val="en-GB"/>
         </w:rPr>
         <w:t>Specification metadata and maintenance</w:t>
       </w:r>
-      <w:bookmarkEnd w:id="96"/>
+      <w:bookmarkEnd w:id="144"/>
     </w:p>
     <w:p>
       <w:pPr>
@@ -9620,8 +10115,8 @@
         <w:spacing w:before="120" w:after="120" w:line="240" w:lineRule="auto"/>
         <w:ind w:left="851" w:hanging="851"/>
       </w:pPr>
-      <w:bookmarkStart w:id="98" w:name="_Toc179925768"/>
-      <w:bookmarkEnd w:id="97"/>
+      <w:bookmarkStart w:id="146" w:name="_Toc179925768"/>
+      <w:bookmarkEnd w:id="145"/>
       <w:r>
         <w:t xml:space="preserve">Specification </w:t>
       </w:r>
@@ -9631,7 +10126,7 @@
       <w:r>
         <w:t>etadata</w:t>
       </w:r>
-      <w:bookmarkEnd w:id="98"/>
+      <w:bookmarkEnd w:id="146"/>
     </w:p>
     <w:p>
       <w:pPr>
@@ -10125,6 +10620,7 @@
           <w:szCs w:val="22"/>
           <w:lang w:val="en-GB"/>
         </w:rPr>
+        <w:lastRenderedPageBreak/>
         <w:t>Role:</w:t>
       </w:r>
       <w:r>
@@ -10336,14 +10832,7 @@
         <w:rPr>
           <w:lang w:val="en-GB"/>
         </w:rPr>
-        <w:t xml:space="preserve">and made available via the IHO Publications website. Maintenance of the Product Specification must conform to IHO Technical Resolution </w:t>
-      </w:r>
-      <w:r>
-        <w:rPr>
-          <w:lang w:val="en-GB"/>
-        </w:rPr>
-        <w:lastRenderedPageBreak/>
-        <w:t xml:space="preserve">2/2007 (revised 2010). </w:t>
+        <w:t xml:space="preserve">and made available via the IHO Publications website. Maintenance of the Product Specification must conform to IHO Technical Resolution 2/2007 (revised 2010). </w:t>
       </w:r>
       <w:r>
         <w:rPr>
@@ -10375,13 +10864,13 @@
         <w:spacing w:before="120" w:after="120" w:line="240" w:lineRule="auto"/>
         <w:ind w:left="851" w:hanging="851"/>
       </w:pPr>
-      <w:bookmarkStart w:id="99" w:name="_Toc179925769"/>
-      <w:bookmarkStart w:id="100" w:name="_Toc412810749"/>
-      <w:commentRangeStart w:id="101"/>
+      <w:bookmarkStart w:id="147" w:name="_Toc179925769"/>
+      <w:bookmarkStart w:id="148" w:name="_Toc412810749"/>
+      <w:commentRangeStart w:id="149"/>
       <w:r>
         <w:t>Specification maintenance</w:t>
       </w:r>
-      <w:commentRangeEnd w:id="101"/>
+      <w:commentRangeEnd w:id="149"/>
       <w:r>
         <w:rPr>
           <w:rStyle w:val="CommentReference"/>
@@ -10389,9 +10878,9 @@
           <w:bCs w:val="0"/>
           <w:lang w:val="en-AU"/>
         </w:rPr>
-        <w:commentReference w:id="101"/>
-      </w:r>
-      <w:bookmarkEnd w:id="99"/>
+        <w:commentReference w:id="149"/>
+      </w:r>
+      <w:bookmarkEnd w:id="147"/>
     </w:p>
     <w:p>
       <w:pPr>
@@ -10409,7 +10898,7 @@
         <w:t>Introduction</w:t>
       </w:r>
     </w:p>
-    <w:bookmarkEnd w:id="100"/>
+    <w:bookmarkEnd w:id="148"/>
     <w:p>
       <w:pPr>
         <w:spacing w:after="120" w:line="240" w:lineRule="auto"/>
@@ -11097,8 +11586,8 @@
         </w:rPr>
         <w:t xml:space="preserve"> arising from non-substantive reasons </w:t>
       </w:r>
-      <w:commentRangeStart w:id="102"/>
-      <w:commentRangeStart w:id="103"/>
+      <w:commentRangeStart w:id="150"/>
+      <w:commentRangeStart w:id="151"/>
       <w:r>
         <w:rPr>
           <w:lang w:val="en-GB"/>
@@ -11117,7 +11606,7 @@
         </w:rPr>
         <w:t xml:space="preserve">from introduction of a new edition or revision of </w:t>
       </w:r>
-      <w:commentRangeEnd w:id="102"/>
+      <w:commentRangeEnd w:id="150"/>
       <w:r>
         <w:rPr>
           <w:lang w:val="en-GB"/>
@@ -11134,14 +11623,14 @@
         <w:rPr>
           <w:rStyle w:val="CommentReference"/>
         </w:rPr>
-        <w:commentReference w:id="102"/>
-      </w:r>
-      <w:commentRangeEnd w:id="103"/>
+        <w:commentReference w:id="150"/>
+      </w:r>
+      <w:commentRangeEnd w:id="151"/>
       <w:r>
         <w:rPr>
           <w:rStyle w:val="CommentReference"/>
         </w:rPr>
-        <w:commentReference w:id="103"/>
+        <w:commentReference w:id="151"/>
       </w:r>
       <w:r>
         <w:rPr>
@@ -11486,14 +11975,15 @@
           <w:lang w:val="en-GB"/>
         </w:rPr>
       </w:pPr>
-      <w:bookmarkStart w:id="104" w:name="_Toc179925770"/>
-      <w:r>
-        <w:rPr>
-          <w:lang w:val="en-GB"/>
-        </w:rPr>
+      <w:bookmarkStart w:id="152" w:name="_Toc179925770"/>
+      <w:r>
+        <w:rPr>
+          <w:lang w:val="en-GB"/>
+        </w:rPr>
+        <w:lastRenderedPageBreak/>
         <w:t>Check Structure</w:t>
       </w:r>
-      <w:bookmarkEnd w:id="104"/>
+      <w:bookmarkEnd w:id="152"/>
     </w:p>
     <w:p>
       <w:pPr>
@@ -11606,9 +12096,8 @@
         <w:pStyle w:val="Caption"/>
         <w:keepNext/>
       </w:pPr>
-      <w:bookmarkStart w:id="105" w:name="_Ref179907861"/>
-      <w:r>
-        <w:lastRenderedPageBreak/>
+      <w:bookmarkStart w:id="153" w:name="_Ref179907861"/>
+      <w:r>
         <w:t xml:space="preserve">Table </w:t>
       </w:r>
       <w:r>
@@ -11650,7 +12139,7 @@
       <w:r>
         <w:fldChar w:fldCharType="end"/>
       </w:r>
-      <w:bookmarkEnd w:id="105"/>
+      <w:bookmarkEnd w:id="153"/>
       <w:r>
         <w:t xml:space="preserve"> - Extensions to check structure</w:t>
       </w:r>
@@ -12029,16 +12518,16 @@
           <w:lang w:val="en-GB"/>
         </w:rPr>
       </w:pPr>
-      <w:bookmarkStart w:id="106" w:name="_Ref172572327"/>
-      <w:bookmarkStart w:id="107" w:name="_Toc179925771"/>
+      <w:bookmarkStart w:id="154" w:name="_Ref172572327"/>
+      <w:bookmarkStart w:id="155" w:name="_Toc179925771"/>
       <w:r>
         <w:rPr>
           <w:lang w:val="en-GB"/>
         </w:rPr>
         <w:t>Check Syntax</w:t>
       </w:r>
-      <w:bookmarkEnd w:id="106"/>
-      <w:bookmarkEnd w:id="107"/>
+      <w:bookmarkEnd w:id="154"/>
+      <w:bookmarkEnd w:id="155"/>
     </w:p>
     <w:p>
       <w:pPr>
@@ -12060,16 +12549,16 @@
           <w:lang w:val="en-GB"/>
         </w:rPr>
       </w:pPr>
-      <w:bookmarkStart w:id="108" w:name="_Ref179908070"/>
-      <w:bookmarkStart w:id="109" w:name="_Toc179925772"/>
+      <w:bookmarkStart w:id="156" w:name="_Ref179908070"/>
+      <w:bookmarkStart w:id="157" w:name="_Toc179925772"/>
       <w:r>
         <w:rPr>
           <w:lang w:val="en-GB"/>
         </w:rPr>
         <w:t>Organisation</w:t>
       </w:r>
-      <w:bookmarkEnd w:id="108"/>
-      <w:bookmarkEnd w:id="109"/>
+      <w:bookmarkEnd w:id="156"/>
+      <w:bookmarkEnd w:id="157"/>
     </w:p>
     <w:p>
       <w:pPr>
@@ -12155,8 +12644,147 @@
         <w:rPr>
           <w:lang w:val="en-GB"/>
         </w:rPr>
-        <w:t>The numeric component of the check ID is a 4-digit number whose first digit indicates the phase to which the check belongs (see Table X-X below).</w:t>
-      </w:r>
+        <w:t xml:space="preserve">The numeric component of the check ID is a 4-digit number whose first digit indicates the phase to which the check belongs (see </w:t>
+      </w:r>
+      <w:ins w:id="158" w:author="Raphael Malyankar" w:date="2024-10-21T00:13:00Z" w16du:dateUtc="2024-10-21T07:13:00Z">
+        <w:r>
+          <w:rPr>
+            <w:lang w:val="en-GB"/>
+          </w:rPr>
+          <w:fldChar w:fldCharType="begin"/>
+        </w:r>
+        <w:r>
+          <w:rPr>
+            <w:lang w:val="en-GB"/>
+          </w:rPr>
+          <w:instrText xml:space="preserve"> REF _Ref180361958 \h </w:instrText>
+        </w:r>
+      </w:ins>
+      <w:r>
+        <w:rPr>
+          <w:lang w:val="en-GB"/>
+        </w:rPr>
+      </w:r>
+      <w:r>
+        <w:rPr>
+          <w:lang w:val="en-GB"/>
+        </w:rPr>
+        <w:fldChar w:fldCharType="separate"/>
+      </w:r>
+      <w:ins w:id="159" w:author="Raphael Malyankar" w:date="2024-10-21T00:13:00Z" w16du:dateUtc="2024-10-21T07:13:00Z">
+        <w:r>
+          <w:t xml:space="preserve">Table </w:t>
+        </w:r>
+        <w:r>
+          <w:rPr>
+            <w:noProof/>
+          </w:rPr>
+          <w:t>4</w:t>
+        </w:r>
+        <w:r>
+          <w:t>-</w:t>
+        </w:r>
+        <w:r>
+          <w:rPr>
+            <w:noProof/>
+          </w:rPr>
+          <w:t>1</w:t>
+        </w:r>
+        <w:r>
+          <w:rPr>
+            <w:lang w:val="en-GB"/>
+          </w:rPr>
+          <w:fldChar w:fldCharType="end"/>
+        </w:r>
+      </w:ins>
+      <w:ins w:id="160" w:author="Raphael Malyankar" w:date="2024-10-21T00:12:00Z" w16du:dateUtc="2024-10-21T07:12:00Z">
+        <w:r>
+          <w:rPr>
+            <w:lang w:val="en-GB"/>
+          </w:rPr>
+          <w:t xml:space="preserve"> </w:t>
+        </w:r>
+      </w:ins>
+      <w:del w:id="161" w:author="Raphael Malyankar" w:date="2024-10-21T00:12:00Z" w16du:dateUtc="2024-10-21T07:12:00Z">
+        <w:r>
+          <w:rPr>
+            <w:lang w:val="en-GB"/>
+          </w:rPr>
+          <w:delText xml:space="preserve">Table X-X </w:delText>
+        </w:r>
+      </w:del>
+      <w:r>
+        <w:rPr>
+          <w:lang w:val="en-GB"/>
+        </w:rPr>
+        <w:t>below).</w:t>
+      </w:r>
+    </w:p>
+    <w:p>
+      <w:pPr>
+        <w:pStyle w:val="Caption"/>
+        <w:keepNext/>
+        <w:rPr>
+          <w:ins w:id="162" w:author="Raphael Malyankar" w:date="2024-10-21T00:11:00Z" w16du:dateUtc="2024-10-21T07:11:00Z"/>
+        </w:rPr>
+      </w:pPr>
+      <w:bookmarkStart w:id="163" w:name="_Ref180361958"/>
+      <w:ins w:id="164" w:author="Raphael Malyankar" w:date="2024-10-21T00:11:00Z" w16du:dateUtc="2024-10-21T07:11:00Z">
+        <w:r>
+          <w:t xml:space="preserve">Table </w:t>
+        </w:r>
+        <w:r>
+          <w:fldChar w:fldCharType="begin"/>
+        </w:r>
+        <w:r>
+          <w:instrText xml:space="preserve"> STYLEREF 1 \s </w:instrText>
+        </w:r>
+      </w:ins>
+      <w:r>
+        <w:fldChar w:fldCharType="separate"/>
+      </w:r>
+      <w:r>
+        <w:rPr>
+          <w:noProof/>
+        </w:rPr>
+        <w:t>4</w:t>
+      </w:r>
+      <w:ins w:id="165" w:author="Raphael Malyankar" w:date="2024-10-21T00:11:00Z" w16du:dateUtc="2024-10-21T07:11:00Z">
+        <w:r>
+          <w:fldChar w:fldCharType="end"/>
+        </w:r>
+      </w:ins>
+      <w:ins w:id="166" w:author="Raphael Malyankar" w:date="2024-10-21T00:12:00Z" w16du:dateUtc="2024-10-21T07:12:00Z">
+        <w:r>
+          <w:t>-</w:t>
+        </w:r>
+      </w:ins>
+      <w:ins w:id="167" w:author="Raphael Malyankar" w:date="2024-10-21T00:11:00Z" w16du:dateUtc="2024-10-21T07:11:00Z">
+        <w:r>
+          <w:fldChar w:fldCharType="begin"/>
+        </w:r>
+        <w:r>
+          <w:instrText xml:space="preserve"> SEQ Table \* ARABIC \s 1 </w:instrText>
+        </w:r>
+      </w:ins>
+      <w:r>
+        <w:fldChar w:fldCharType="separate"/>
+      </w:r>
+      <w:ins w:id="168" w:author="Raphael Malyankar" w:date="2024-10-21T00:11:00Z" w16du:dateUtc="2024-10-21T07:11:00Z">
+        <w:r>
+          <w:rPr>
+            <w:noProof/>
+          </w:rPr>
+          <w:t>1</w:t>
+        </w:r>
+        <w:r>
+          <w:fldChar w:fldCharType="end"/>
+        </w:r>
+        <w:bookmarkEnd w:id="163"/>
+        <w:r>
+          <w:t xml:space="preserve"> - Division of product-specific checks into processing phases</w:t>
+        </w:r>
+      </w:ins>
     </w:p>
     <w:tbl>
       <w:tblPr>
@@ -12177,7 +12805,7 @@
         </w:trPr>
         <w:tc>
           <w:tcPr>
-            <w:tcW w:w="784" w:type="dxa"/>
+            <w:tcW w:w="806" w:type="dxa"/>
             <w:shd w:val="clear" w:color="auto" w:fill="D9D9D9" w:themeFill="background1" w:themeFillShade="D9"/>
           </w:tcPr>
           <w:p>
@@ -12201,7 +12829,7 @@
         </w:tc>
         <w:tc>
           <w:tcPr>
-            <w:tcW w:w="1562" w:type="dxa"/>
+            <w:tcW w:w="2059" w:type="dxa"/>
             <w:shd w:val="clear" w:color="auto" w:fill="D9D9D9" w:themeFill="background1" w:themeFillShade="D9"/>
           </w:tcPr>
           <w:p>
@@ -12225,7 +12853,7 @@
         </w:tc>
         <w:tc>
           <w:tcPr>
-            <w:tcW w:w="1924" w:type="dxa"/>
+            <w:tcW w:w="1834" w:type="dxa"/>
             <w:shd w:val="clear" w:color="auto" w:fill="D9D9D9" w:themeFill="background1" w:themeFillShade="D9"/>
           </w:tcPr>
           <w:p>
@@ -12249,7 +12877,7 @@
         </w:tc>
         <w:tc>
           <w:tcPr>
-            <w:tcW w:w="4746" w:type="dxa"/>
+            <w:tcW w:w="4317" w:type="dxa"/>
             <w:shd w:val="clear" w:color="auto" w:fill="D9D9D9" w:themeFill="background1" w:themeFillShade="D9"/>
           </w:tcPr>
           <w:p>
@@ -12278,7 +12906,7 @@
         </w:trPr>
         <w:tc>
           <w:tcPr>
-            <w:tcW w:w="784" w:type="dxa"/>
+            <w:tcW w:w="806" w:type="dxa"/>
           </w:tcPr>
           <w:p>
             <w:pPr>
@@ -12297,7 +12925,7 @@
         </w:tc>
         <w:tc>
           <w:tcPr>
-            <w:tcW w:w="1562" w:type="dxa"/>
+            <w:tcW w:w="2059" w:type="dxa"/>
           </w:tcPr>
           <w:p>
             <w:pPr>
@@ -12307,25 +12935,25 @@
                 <w:lang w:val="en-GB"/>
               </w:rPr>
             </w:pPr>
-            <w:commentRangeStart w:id="110"/>
+            <w:commentRangeStart w:id="169"/>
             <w:r>
               <w:rPr>
                 <w:lang w:val="en-GB"/>
               </w:rPr>
               <w:t>S102_Dev1xxx</w:t>
             </w:r>
-            <w:commentRangeEnd w:id="110"/>
+            <w:commentRangeEnd w:id="169"/>
             <w:r>
               <w:rPr>
                 <w:rStyle w:val="CommentReference"/>
               </w:rPr>
-              <w:commentReference w:id="110"/>
+              <w:commentReference w:id="169"/>
             </w:r>
           </w:p>
         </w:tc>
         <w:tc>
           <w:tcPr>
-            <w:tcW w:w="1924" w:type="dxa"/>
+            <w:tcW w:w="1834" w:type="dxa"/>
           </w:tcPr>
           <w:p>
             <w:pPr>
@@ -12345,7 +12973,7 @@
         </w:tc>
         <w:tc>
           <w:tcPr>
-            <w:tcW w:w="4746" w:type="dxa"/>
+            <w:tcW w:w="4317" w:type="dxa"/>
           </w:tcPr>
           <w:p>
             <w:pPr>
@@ -12369,7 +12997,7 @@
         </w:trPr>
         <w:tc>
           <w:tcPr>
-            <w:tcW w:w="784" w:type="dxa"/>
+            <w:tcW w:w="806" w:type="dxa"/>
           </w:tcPr>
           <w:p>
             <w:pPr>
@@ -12382,13 +13010,14 @@
               <w:rPr>
                 <w:lang w:val="en-GB"/>
               </w:rPr>
+              <w:lastRenderedPageBreak/>
               <w:t>2</w:t>
             </w:r>
           </w:p>
         </w:tc>
         <w:tc>
           <w:tcPr>
-            <w:tcW w:w="1562" w:type="dxa"/>
+            <w:tcW w:w="2059" w:type="dxa"/>
           </w:tcPr>
           <w:p>
             <w:pPr>
@@ -12408,7 +13037,7 @@
         </w:tc>
         <w:tc>
           <w:tcPr>
-            <w:tcW w:w="1924" w:type="dxa"/>
+            <w:tcW w:w="1834" w:type="dxa"/>
           </w:tcPr>
           <w:p>
             <w:pPr>
@@ -12428,7 +13057,7 @@
         </w:tc>
         <w:tc>
           <w:tcPr>
-            <w:tcW w:w="4746" w:type="dxa"/>
+            <w:tcW w:w="4317" w:type="dxa"/>
           </w:tcPr>
           <w:p>
             <w:pPr>
@@ -12458,7 +13087,7 @@
         </w:trPr>
         <w:tc>
           <w:tcPr>
-            <w:tcW w:w="784" w:type="dxa"/>
+            <w:tcW w:w="806" w:type="dxa"/>
           </w:tcPr>
           <w:p>
             <w:pPr>
@@ -12477,7 +13106,7 @@
         </w:tc>
         <w:tc>
           <w:tcPr>
-            <w:tcW w:w="1562" w:type="dxa"/>
+            <w:tcW w:w="2059" w:type="dxa"/>
           </w:tcPr>
           <w:p>
             <w:pPr>
@@ -12497,7 +13126,7 @@
         </w:tc>
         <w:tc>
           <w:tcPr>
-            <w:tcW w:w="1924" w:type="dxa"/>
+            <w:tcW w:w="1834" w:type="dxa"/>
           </w:tcPr>
           <w:p>
             <w:pPr>
@@ -12517,7 +13146,7 @@
         </w:tc>
         <w:tc>
           <w:tcPr>
-            <w:tcW w:w="4746" w:type="dxa"/>
+            <w:tcW w:w="4317" w:type="dxa"/>
           </w:tcPr>
           <w:p>
             <w:pPr>
@@ -12541,7 +13170,7 @@
         </w:trPr>
         <w:tc>
           <w:tcPr>
-            <w:tcW w:w="784" w:type="dxa"/>
+            <w:tcW w:w="806" w:type="dxa"/>
           </w:tcPr>
           <w:p>
             <w:pPr>
@@ -12554,14 +13183,13 @@
               <w:rPr>
                 <w:lang w:val="en-GB"/>
               </w:rPr>
-              <w:lastRenderedPageBreak/>
               <w:t>4</w:t>
             </w:r>
           </w:p>
         </w:tc>
         <w:tc>
           <w:tcPr>
-            <w:tcW w:w="1562" w:type="dxa"/>
+            <w:tcW w:w="2059" w:type="dxa"/>
           </w:tcPr>
           <w:p>
             <w:pPr>
@@ -12581,7 +13209,7 @@
         </w:tc>
         <w:tc>
           <w:tcPr>
-            <w:tcW w:w="1924" w:type="dxa"/>
+            <w:tcW w:w="1834" w:type="dxa"/>
           </w:tcPr>
           <w:p>
             <w:pPr>
@@ -12601,7 +13229,7 @@
         </w:tc>
         <w:tc>
           <w:tcPr>
-            <w:tcW w:w="4746" w:type="dxa"/>
+            <w:tcW w:w="4317" w:type="dxa"/>
           </w:tcPr>
           <w:p>
             <w:pPr>
@@ -12637,7 +13265,7 @@
         </w:trPr>
         <w:tc>
           <w:tcPr>
-            <w:tcW w:w="784" w:type="dxa"/>
+            <w:tcW w:w="806" w:type="dxa"/>
           </w:tcPr>
           <w:p>
             <w:pPr>
@@ -12656,7 +13284,7 @@
         </w:tc>
         <w:tc>
           <w:tcPr>
-            <w:tcW w:w="1562" w:type="dxa"/>
+            <w:tcW w:w="2059" w:type="dxa"/>
           </w:tcPr>
           <w:p>
             <w:pPr>
@@ -12676,7 +13304,7 @@
         </w:tc>
         <w:tc>
           <w:tcPr>
-            <w:tcW w:w="1924" w:type="dxa"/>
+            <w:tcW w:w="1834" w:type="dxa"/>
           </w:tcPr>
           <w:p>
             <w:pPr>
@@ -12696,7 +13324,7 @@
         </w:tc>
         <w:tc>
           <w:tcPr>
-            <w:tcW w:w="4746" w:type="dxa"/>
+            <w:tcW w:w="4317" w:type="dxa"/>
           </w:tcPr>
           <w:p>
             <w:pPr>
@@ -12720,7 +13348,7 @@
         </w:trPr>
         <w:tc>
           <w:tcPr>
-            <w:tcW w:w="784" w:type="dxa"/>
+            <w:tcW w:w="806" w:type="dxa"/>
           </w:tcPr>
           <w:p>
             <w:pPr>
@@ -12739,7 +13367,7 @@
         </w:tc>
         <w:tc>
           <w:tcPr>
-            <w:tcW w:w="1562" w:type="dxa"/>
+            <w:tcW w:w="2059" w:type="dxa"/>
           </w:tcPr>
           <w:p>
             <w:pPr>
@@ -12759,7 +13387,7 @@
         </w:tc>
         <w:tc>
           <w:tcPr>
-            <w:tcW w:w="1924" w:type="dxa"/>
+            <w:tcW w:w="1834" w:type="dxa"/>
           </w:tcPr>
           <w:p>
             <w:pPr>
@@ -12779,7 +13407,7 @@
         </w:tc>
         <w:tc>
           <w:tcPr>
-            <w:tcW w:w="4746" w:type="dxa"/>
+            <w:tcW w:w="4317" w:type="dxa"/>
           </w:tcPr>
           <w:p>
             <w:pPr>
@@ -12845,26 +13473,26 @@
           <w:lang w:val="en-GB"/>
         </w:rPr>
       </w:pPr>
-      <w:bookmarkStart w:id="111" w:name="_Toc179220192"/>
-      <w:bookmarkStart w:id="112" w:name="_Toc179925773"/>
-      <w:commentRangeStart w:id="113"/>
+      <w:bookmarkStart w:id="170" w:name="_Toc179220192"/>
+      <w:bookmarkStart w:id="171" w:name="_Toc179925773"/>
+      <w:commentRangeStart w:id="172"/>
       <w:r>
         <w:rPr>
           <w:lang w:val="en-GB"/>
         </w:rPr>
         <w:t>Other Applicable Checks</w:t>
       </w:r>
-      <w:bookmarkEnd w:id="111"/>
-      <w:commentRangeEnd w:id="113"/>
+      <w:bookmarkEnd w:id="170"/>
+      <w:commentRangeEnd w:id="172"/>
       <w:r>
         <w:rPr>
           <w:rStyle w:val="CommentReference"/>
           <w:b w:val="0"/>
           <w:bCs w:val="0"/>
         </w:rPr>
-        <w:commentReference w:id="113"/>
-      </w:r>
-      <w:bookmarkEnd w:id="112"/>
+        <w:commentReference w:id="172"/>
+      </w:r>
+      <w:bookmarkEnd w:id="171"/>
     </w:p>
     <w:p>
       <w:pPr>
@@ -12873,16 +13501,16 @@
           <w:lang w:val="en-GB"/>
         </w:rPr>
       </w:pPr>
-      <w:bookmarkStart w:id="114" w:name="_Toc179220193"/>
-      <w:bookmarkStart w:id="115" w:name="_Toc179925774"/>
+      <w:bookmarkStart w:id="173" w:name="_Toc179220193"/>
+      <w:bookmarkStart w:id="174" w:name="_Toc179925774"/>
       <w:r>
         <w:rPr>
           <w:lang w:val="en-GB"/>
         </w:rPr>
         <w:t>Generic S-100 checks</w:t>
       </w:r>
-      <w:bookmarkEnd w:id="114"/>
-      <w:bookmarkEnd w:id="115"/>
+      <w:bookmarkEnd w:id="173"/>
+      <w:bookmarkEnd w:id="174"/>
     </w:p>
     <w:p>
       <w:pPr>
@@ -12987,7 +13615,7 @@
                 <w:lang w:val="en-GB"/>
               </w:rPr>
             </w:pPr>
-            <w:commentRangeStart w:id="116"/>
+            <w:commentRangeStart w:id="175"/>
             <w:r>
               <w:rPr>
                 <w:b/>
@@ -12996,9 +13624,9 @@
               </w:rPr>
               <w:t>Checks</w:t>
             </w:r>
-            <w:commentRangeEnd w:id="116"/>
-            <w:r>
-              <w:commentReference w:id="116"/>
+            <w:commentRangeEnd w:id="175"/>
+            <w:r>
+              <w:commentReference w:id="175"/>
             </w:r>
           </w:p>
         </w:tc>
@@ -13606,6 +14234,7 @@
               <w:rPr>
                 <w:lang w:val="en-GB"/>
               </w:rPr>
+              <w:lastRenderedPageBreak/>
               <w:t>S100_Dev0163</w:t>
             </w:r>
           </w:p>
@@ -13696,6 +14325,7 @@
               <w:rPr>
                 <w:lang w:val="en-GB"/>
               </w:rPr>
+              <w:lastRenderedPageBreak/>
               <w:t>Datasets</w:t>
             </w:r>
           </w:p>
@@ -13786,6 +14416,7 @@
               <w:rPr>
                 <w:lang w:val="en-GB"/>
               </w:rPr>
+              <w:lastRenderedPageBreak/>
               <w:t>S100_Dev0171</w:t>
             </w:r>
           </w:p>
@@ -13810,6 +14441,7 @@
               <w:rPr>
                 <w:lang w:val="en-GB"/>
               </w:rPr>
+              <w:lastRenderedPageBreak/>
               <w:t>Part 6</w:t>
             </w:r>
           </w:p>
@@ -14014,14 +14646,7 @@
               <w:rPr>
                 <w:lang w:val="en-GB"/>
               </w:rPr>
-              <w:t xml:space="preserve">102 uses vector geometry only for domain extent polygons. Note </w:t>
-            </w:r>
-            <w:r>
-              <w:rPr>
-                <w:lang w:val="en-GB"/>
-              </w:rPr>
-              <w:lastRenderedPageBreak/>
-              <w:t>also that domain extent polygons as used in S-102 do not have interior boundaries.</w:t>
+              <w:t>102 uses vector geometry only for domain extent polygons. Note also that domain extent polygons as used in S-102 do not have interior boundaries.</w:t>
             </w:r>
           </w:p>
         </w:tc>
@@ -14045,7 +14670,6 @@
               <w:rPr>
                 <w:lang w:val="en-GB"/>
               </w:rPr>
-              <w:lastRenderedPageBreak/>
               <w:t>Part 8</w:t>
             </w:r>
           </w:p>
@@ -14873,16 +15497,16 @@
           <w:lang w:val="en-GB"/>
         </w:rPr>
       </w:pPr>
-      <w:bookmarkStart w:id="117" w:name="_Toc179220194"/>
-      <w:bookmarkStart w:id="118" w:name="_Toc179925775"/>
+      <w:bookmarkStart w:id="176" w:name="_Toc179220194"/>
+      <w:bookmarkStart w:id="177" w:name="_Toc179925775"/>
       <w:r>
         <w:rPr>
           <w:lang w:val="en-GB"/>
         </w:rPr>
         <w:t>Interoperability checks</w:t>
       </w:r>
-      <w:bookmarkEnd w:id="117"/>
-      <w:bookmarkEnd w:id="118"/>
+      <w:bookmarkEnd w:id="176"/>
+      <w:bookmarkEnd w:id="177"/>
     </w:p>
     <w:p>
       <w:pPr>
@@ -14943,13 +15567,15 @@
           <w:lang w:val="en-GB"/>
         </w:rPr>
       </w:pPr>
-      <w:bookmarkStart w:id="119" w:name="_Toc179925776"/>
-      <w:commentRangeStart w:id="120"/>
-      <w:commentRangeStart w:id="121"/>
-      <w:r>
-        <w:rPr>
-          <w:lang w:val="en-GB"/>
-        </w:rPr>
+      <w:bookmarkStart w:id="178" w:name="_Toc179925776"/>
+      <w:commentRangeStart w:id="179"/>
+      <w:commentRangeStart w:id="180"/>
+      <w:commentRangeStart w:id="181"/>
+      <w:r>
+        <w:rPr>
+          <w:lang w:val="en-GB"/>
+        </w:rPr>
+        <w:lastRenderedPageBreak/>
         <w:t xml:space="preserve">Check </w:t>
       </w:r>
       <w:r>
@@ -14964,25 +15590,34 @@
         </w:rPr>
         <w:t>Sequence</w:t>
       </w:r>
-      <w:commentRangeEnd w:id="120"/>
+      <w:commentRangeEnd w:id="179"/>
       <w:r>
         <w:rPr>
           <w:rStyle w:val="CommentReference"/>
           <w:b w:val="0"/>
           <w:bCs w:val="0"/>
         </w:rPr>
-        <w:commentReference w:id="120"/>
-      </w:r>
-      <w:commentRangeEnd w:id="121"/>
+        <w:commentReference w:id="179"/>
+      </w:r>
+      <w:commentRangeEnd w:id="180"/>
       <w:r>
         <w:rPr>
           <w:rStyle w:val="CommentReference"/>
           <w:b w:val="0"/>
           <w:bCs w:val="0"/>
         </w:rPr>
-        <w:commentReference w:id="121"/>
-      </w:r>
-      <w:bookmarkEnd w:id="119"/>
+        <w:commentReference w:id="180"/>
+      </w:r>
+      <w:bookmarkEnd w:id="178"/>
+      <w:commentRangeEnd w:id="181"/>
+      <w:r>
+        <w:rPr>
+          <w:rStyle w:val="CommentReference"/>
+          <w:b w:val="0"/>
+          <w:bCs w:val="0"/>
+        </w:rPr>
+        <w:commentReference w:id="181"/>
+      </w:r>
     </w:p>
     <w:p>
       <w:pPr>
@@ -15030,7 +15665,7 @@
         <w:fldChar w:fldCharType="end"/>
       </w:r>
       <w:r>
-        <w:t>.</w:t>
+        <w:t>-</w:t>
       </w:r>
       <w:r>
         <w:fldChar w:fldCharType="begin"/>
@@ -15067,10 +15702,10 @@
         <w:tblLook w:val="04A0" w:firstRow="1" w:lastRow="0" w:firstColumn="1" w:lastColumn="0" w:noHBand="0" w:noVBand="1"/>
       </w:tblPr>
       <w:tblGrid>
-        <w:gridCol w:w="761"/>
-        <w:gridCol w:w="3156"/>
-        <w:gridCol w:w="1818"/>
-        <w:gridCol w:w="3281"/>
+        <w:gridCol w:w="762"/>
+        <w:gridCol w:w="3109"/>
+        <w:gridCol w:w="2537"/>
+        <w:gridCol w:w="2608"/>
       </w:tblGrid>
       <w:tr>
         <w:trPr>
@@ -15397,12 +16032,30 @@
                 <w:lang w:val="en-GB"/>
               </w:rPr>
             </w:pPr>
-            <w:r>
-              <w:rPr>
-                <w:lang w:val="en-GB"/>
-              </w:rPr>
-              <w:t>???</w:t>
-            </w:r>
+            <w:del w:id="182" w:author="Raphael Malyankar" w:date="2024-10-20T23:34:00Z" w16du:dateUtc="2024-10-21T06:34:00Z">
+              <w:r>
+                <w:rPr>
+                  <w:lang w:val="en-GB"/>
+                </w:rPr>
+                <w:delText>???</w:delText>
+              </w:r>
+            </w:del>
+            <w:ins w:id="183" w:author="Raphael Malyankar" w:date="2024-10-20T23:35:00Z" w16du:dateUtc="2024-10-21T06:35:00Z">
+              <w:r>
+                <w:rPr>
+                  <w:lang w:val="en-GB"/>
+                </w:rPr>
+                <w:t>Root group</w:t>
+              </w:r>
+            </w:ins>
+            <w:ins w:id="184" w:author="Raphael Malyankar" w:date="2024-10-20T23:34:00Z" w16du:dateUtc="2024-10-21T06:34:00Z">
+              <w:r>
+                <w:rPr>
+                  <w:lang w:val="en-GB"/>
+                </w:rPr>
+                <w:t xml:space="preserve"> checks</w:t>
+              </w:r>
+            </w:ins>
           </w:p>
         </w:tc>
         <w:tc>
@@ -15432,8 +16085,32 @@
               <w:rPr>
                 <w:lang w:val="en-GB"/>
               </w:rPr>
-              <w:t xml:space="preserve"> checks numbered Nxxx</w:t>
-            </w:r>
+              <w:t xml:space="preserve"> checks numbered </w:t>
+            </w:r>
+            <w:ins w:id="185" w:author="Raphael Malyankar" w:date="2024-10-20T23:34:00Z" w16du:dateUtc="2024-10-21T06:34:00Z">
+              <w:r>
+                <w:rPr>
+                  <w:lang w:val="en-GB"/>
+                </w:rPr>
+                <w:t>S102_Dev</w:t>
+              </w:r>
+            </w:ins>
+            <w:del w:id="186" w:author="Raphael Malyankar" w:date="2024-10-20T23:34:00Z" w16du:dateUtc="2024-10-21T06:34:00Z">
+              <w:r>
+                <w:rPr>
+                  <w:lang w:val="en-GB"/>
+                </w:rPr>
+                <w:delText>Nxxx</w:delText>
+              </w:r>
+            </w:del>
+            <w:ins w:id="187" w:author="Raphael Malyankar" w:date="2024-10-20T23:34:00Z" w16du:dateUtc="2024-10-21T06:34:00Z">
+              <w:r>
+                <w:rPr>
+                  <w:lang w:val="en-GB"/>
+                </w:rPr>
+                <w:t>1xxx</w:t>
+              </w:r>
+            </w:ins>
           </w:p>
         </w:tc>
         <w:tc>
@@ -15473,7 +16150,6 @@
               <w:rPr>
                 <w:lang w:val="en-GB"/>
               </w:rPr>
-              <w:lastRenderedPageBreak/>
               <w:t>2.2</w:t>
             </w:r>
           </w:p>
@@ -15490,12 +16166,30 @@
                 <w:lang w:val="en-GB"/>
               </w:rPr>
             </w:pPr>
-            <w:r>
-              <w:rPr>
-                <w:lang w:val="en-GB"/>
-              </w:rPr>
-              <w:t>???</w:t>
-            </w:r>
+            <w:ins w:id="188" w:author="Raphael Malyankar" w:date="2024-10-20T23:36:00Z" w16du:dateUtc="2024-10-21T06:36:00Z">
+              <w:r>
+                <w:rPr>
+                  <w:lang w:val="en-GB"/>
+                </w:rPr>
+                <w:t xml:space="preserve">Feature </w:t>
+              </w:r>
+            </w:ins>
+            <w:del w:id="189" w:author="Raphael Malyankar" w:date="2024-10-20T23:36:00Z" w16du:dateUtc="2024-10-21T06:36:00Z">
+              <w:r>
+                <w:rPr>
+                  <w:lang w:val="en-GB"/>
+                </w:rPr>
+                <w:delText>???</w:delText>
+              </w:r>
+            </w:del>
+            <w:ins w:id="190" w:author="Raphael Malyankar" w:date="2024-10-20T23:36:00Z" w16du:dateUtc="2024-10-21T06:36:00Z">
+              <w:r>
+                <w:rPr>
+                  <w:lang w:val="en-GB"/>
+                </w:rPr>
+                <w:t>Container group checks</w:t>
+              </w:r>
+            </w:ins>
           </w:p>
         </w:tc>
         <w:tc>
@@ -15525,8 +16219,24 @@
               <w:rPr>
                 <w:lang w:val="en-GB"/>
               </w:rPr>
-              <w:t xml:space="preserve"> checks numbered Nxxx</w:t>
-            </w:r>
+              <w:t xml:space="preserve"> checks numbered </w:t>
+            </w:r>
+            <w:del w:id="191" w:author="Raphael Malyankar" w:date="2024-10-20T23:36:00Z" w16du:dateUtc="2024-10-21T06:36:00Z">
+              <w:r>
+                <w:rPr>
+                  <w:lang w:val="en-GB"/>
+                </w:rPr>
+                <w:delText>Nxxx</w:delText>
+              </w:r>
+            </w:del>
+            <w:ins w:id="192" w:author="Raphael Malyankar" w:date="2024-10-20T23:36:00Z" w16du:dateUtc="2024-10-21T06:36:00Z">
+              <w:r>
+                <w:rPr>
+                  <w:lang w:val="en-GB"/>
+                </w:rPr>
+                <w:t>S102_Dev2xxx</w:t>
+              </w:r>
+            </w:ins>
           </w:p>
         </w:tc>
         <w:tc>
@@ -15582,12 +16292,22 @@
                 <w:lang w:val="en-GB"/>
               </w:rPr>
             </w:pPr>
-            <w:r>
-              <w:rPr>
-                <w:lang w:val="en-GB"/>
-              </w:rPr>
-              <w:t>???</w:t>
-            </w:r>
+            <w:del w:id="193" w:author="Raphael Malyankar" w:date="2024-10-20T23:37:00Z" w16du:dateUtc="2024-10-21T06:37:00Z">
+              <w:r>
+                <w:rPr>
+                  <w:lang w:val="en-GB"/>
+                </w:rPr>
+                <w:delText>???</w:delText>
+              </w:r>
+            </w:del>
+            <w:ins w:id="194" w:author="Raphael Malyankar" w:date="2024-10-20T23:37:00Z" w16du:dateUtc="2024-10-21T06:37:00Z">
+              <w:r>
+                <w:rPr>
+                  <w:lang w:val="en-GB"/>
+                </w:rPr>
+                <w:t>Feature Instance group checks</w:t>
+              </w:r>
+            </w:ins>
           </w:p>
         </w:tc>
         <w:tc>
@@ -15617,8 +16337,24 @@
               <w:rPr>
                 <w:lang w:val="en-GB"/>
               </w:rPr>
-              <w:t xml:space="preserve"> checks numbered Nxxx</w:t>
-            </w:r>
+              <w:t xml:space="preserve"> checks numbered </w:t>
+            </w:r>
+            <w:del w:id="195" w:author="Raphael Malyankar" w:date="2024-10-20T23:37:00Z" w16du:dateUtc="2024-10-21T06:37:00Z">
+              <w:r>
+                <w:rPr>
+                  <w:lang w:val="en-GB"/>
+                </w:rPr>
+                <w:delText>Nxxx</w:delText>
+              </w:r>
+            </w:del>
+            <w:ins w:id="196" w:author="Raphael Malyankar" w:date="2024-10-20T23:37:00Z" w16du:dateUtc="2024-10-21T06:37:00Z">
+              <w:r>
+                <w:rPr>
+                  <w:lang w:val="en-GB"/>
+                </w:rPr>
+                <w:t>S102_Dev3xxx</w:t>
+              </w:r>
+            </w:ins>
           </w:p>
         </w:tc>
         <w:tc>
@@ -15636,6 +16372,106 @@
             <w:r>
               <w:t>Dataset, in isolation</w:t>
             </w:r>
+          </w:p>
+        </w:tc>
+      </w:tr>
+      <w:tr>
+        <w:trPr>
+          <w:cantSplit/>
+          <w:ins w:id="197" w:author="Raphael Malyankar" w:date="2024-10-20T23:37:00Z"/>
+        </w:trPr>
+        <w:tc>
+          <w:tcPr>
+            <w:tcW w:w="0" w:type="auto"/>
+          </w:tcPr>
+          <w:p>
+            <w:pPr>
+              <w:spacing w:after="120" w:line="240" w:lineRule="auto"/>
+              <w:rPr>
+                <w:ins w:id="198" w:author="Raphael Malyankar" w:date="2024-10-20T23:37:00Z" w16du:dateUtc="2024-10-21T06:37:00Z"/>
+                <w:lang w:val="en-GB"/>
+              </w:rPr>
+            </w:pPr>
+            <w:ins w:id="199" w:author="Raphael Malyankar" w:date="2024-10-20T23:37:00Z" w16du:dateUtc="2024-10-21T06:37:00Z">
+              <w:r>
+                <w:rPr>
+                  <w:lang w:val="en-GB"/>
+                </w:rPr>
+                <w:t>2.4</w:t>
+              </w:r>
+            </w:ins>
+          </w:p>
+        </w:tc>
+        <w:tc>
+          <w:tcPr>
+            <w:tcW w:w="0" w:type="auto"/>
+          </w:tcPr>
+          <w:p>
+            <w:pPr>
+              <w:spacing w:after="120" w:line="240" w:lineRule="auto"/>
+              <w:jc w:val="left"/>
+              <w:rPr>
+                <w:ins w:id="200" w:author="Raphael Malyankar" w:date="2024-10-20T23:37:00Z" w16du:dateUtc="2024-10-21T06:37:00Z"/>
+                <w:lang w:val="en-GB"/>
+              </w:rPr>
+            </w:pPr>
+            <w:ins w:id="201" w:author="Raphael Malyankar" w:date="2024-10-20T23:37:00Z" w16du:dateUtc="2024-10-21T06:37:00Z">
+              <w:r>
+                <w:rPr>
+                  <w:lang w:val="en-GB"/>
+                </w:rPr>
+                <w:t>Values group checks</w:t>
+              </w:r>
+            </w:ins>
+          </w:p>
+        </w:tc>
+        <w:tc>
+          <w:tcPr>
+            <w:tcW w:w="0" w:type="auto"/>
+          </w:tcPr>
+          <w:p>
+            <w:pPr>
+              <w:spacing w:after="120" w:line="240" w:lineRule="auto"/>
+              <w:rPr>
+                <w:ins w:id="202" w:author="Raphael Malyankar" w:date="2024-10-20T23:37:00Z" w16du:dateUtc="2024-10-21T06:37:00Z"/>
+                <w:lang w:val="en-GB"/>
+              </w:rPr>
+            </w:pPr>
+            <w:ins w:id="203" w:author="Raphael Malyankar" w:date="2024-10-20T23:37:00Z" w16du:dateUtc="2024-10-21T06:37:00Z">
+              <w:r>
+                <w:rPr>
+                  <w:lang w:val="en-GB"/>
+                </w:rPr>
+                <w:t>S-158:102 checks numbered S102_</w:t>
+              </w:r>
+            </w:ins>
+            <w:ins w:id="204" w:author="Raphael Malyankar" w:date="2024-10-20T23:38:00Z" w16du:dateUtc="2024-10-21T06:38:00Z">
+              <w:r>
+                <w:rPr>
+                  <w:lang w:val="en-GB"/>
+                </w:rPr>
+                <w:t>Dev5xxx</w:t>
+              </w:r>
+            </w:ins>
+          </w:p>
+        </w:tc>
+        <w:tc>
+          <w:tcPr>
+            <w:tcW w:w="0" w:type="auto"/>
+          </w:tcPr>
+          <w:p>
+            <w:pPr>
+              <w:spacing w:after="120" w:line="240" w:lineRule="auto"/>
+              <w:jc w:val="left"/>
+              <w:rPr>
+                <w:ins w:id="205" w:author="Raphael Malyankar" w:date="2024-10-20T23:37:00Z" w16du:dateUtc="2024-10-21T06:37:00Z"/>
+              </w:rPr>
+            </w:pPr>
+            <w:ins w:id="206" w:author="Raphael Malyankar" w:date="2024-10-20T23:38:00Z" w16du:dateUtc="2024-10-21T06:38:00Z">
+              <w:r>
+                <w:t>Dataset, in isolation</w:t>
+              </w:r>
+            </w:ins>
           </w:p>
         </w:tc>
       </w:tr>
@@ -16199,19 +17035,11 @@
                 <w:lang w:val="en-GB"/>
               </w:rPr>
             </w:pPr>
-            <w:commentRangeStart w:id="122"/>
             <w:r>
               <w:rPr>
                 <w:lang w:val="en-GB"/>
               </w:rPr>
               <w:t>Product-specific checks for exchange sets</w:t>
-            </w:r>
-            <w:commentRangeEnd w:id="122"/>
-            <w:r>
-              <w:rPr>
-                <w:rStyle w:val="CommentReference"/>
-              </w:rPr>
-              <w:commentReference w:id="122"/>
             </w:r>
           </w:p>
         </w:tc>
@@ -16242,8 +17070,24 @@
               <w:rPr>
                 <w:lang w:val="en-GB"/>
               </w:rPr>
-              <w:t xml:space="preserve"> checks numbered Nxxx</w:t>
-            </w:r>
+              <w:t xml:space="preserve"> checks numbered </w:t>
+            </w:r>
+            <w:del w:id="207" w:author="Raphael Malyankar" w:date="2024-10-20T23:38:00Z" w16du:dateUtc="2024-10-21T06:38:00Z">
+              <w:r>
+                <w:rPr>
+                  <w:lang w:val="en-GB"/>
+                </w:rPr>
+                <w:delText>Nxxx</w:delText>
+              </w:r>
+            </w:del>
+            <w:ins w:id="208" w:author="Raphael Malyankar" w:date="2024-10-20T23:38:00Z" w16du:dateUtc="2024-10-21T06:38:00Z">
+              <w:r>
+                <w:rPr>
+                  <w:lang w:val="en-GB"/>
+                </w:rPr>
+                <w:t>S102_Dev9xxx</w:t>
+              </w:r>
+            </w:ins>
           </w:p>
         </w:tc>
         <w:tc>
@@ -16405,16 +17249,16 @@
           <w:lang w:val="en-GB"/>
         </w:rPr>
       </w:pPr>
-      <w:bookmarkStart w:id="123" w:name="_Ref172572049"/>
-      <w:bookmarkStart w:id="124" w:name="_Toc179925777"/>
+      <w:bookmarkStart w:id="209" w:name="_Ref172572049"/>
+      <w:bookmarkStart w:id="210" w:name="_Toc179925777"/>
       <w:r>
         <w:rPr>
           <w:lang w:val="en-GB"/>
         </w:rPr>
         <w:t>Check Classification</w:t>
       </w:r>
-      <w:bookmarkEnd w:id="123"/>
-      <w:bookmarkEnd w:id="124"/>
+      <w:bookmarkEnd w:id="209"/>
+      <w:bookmarkEnd w:id="210"/>
     </w:p>
     <w:p>
       <w:pPr>
@@ -16446,16 +17290,16 @@
           <w:lang w:val="en-GB"/>
         </w:rPr>
       </w:pPr>
-      <w:bookmarkStart w:id="125" w:name="_Ref172575919"/>
-      <w:bookmarkStart w:id="126" w:name="_Toc179925778"/>
+      <w:bookmarkStart w:id="211" w:name="_Ref172575919"/>
+      <w:bookmarkStart w:id="212" w:name="_Toc179925778"/>
       <w:r>
         <w:rPr>
           <w:lang w:val="en-GB"/>
         </w:rPr>
         <w:t>Geometry and Spatial Operators</w:t>
       </w:r>
-      <w:bookmarkEnd w:id="125"/>
-      <w:bookmarkEnd w:id="126"/>
+      <w:bookmarkEnd w:id="211"/>
+      <w:bookmarkEnd w:id="212"/>
     </w:p>
     <w:p>
       <w:pPr>
@@ -16531,18 +17375,19 @@
           <w:lang w:val="en-GB"/>
         </w:rPr>
       </w:pPr>
-      <w:bookmarkStart w:id="127" w:name="_Ref179553442"/>
-      <w:bookmarkStart w:id="128" w:name="_Ref179553447"/>
-      <w:bookmarkStart w:id="129" w:name="_Toc179925779"/>
-      <w:r>
-        <w:rPr>
-          <w:lang w:val="en-GB"/>
-        </w:rPr>
+      <w:bookmarkStart w:id="213" w:name="_Ref179553442"/>
+      <w:bookmarkStart w:id="214" w:name="_Ref179553447"/>
+      <w:bookmarkStart w:id="215" w:name="_Toc179925779"/>
+      <w:r>
+        <w:rPr>
+          <w:lang w:val="en-GB"/>
+        </w:rPr>
+        <w:lastRenderedPageBreak/>
         <w:t>Other Components of this Specification</w:t>
       </w:r>
-      <w:bookmarkEnd w:id="127"/>
-      <w:bookmarkEnd w:id="128"/>
-      <w:bookmarkEnd w:id="129"/>
+      <w:bookmarkEnd w:id="213"/>
+      <w:bookmarkEnd w:id="214"/>
+      <w:bookmarkEnd w:id="215"/>
     </w:p>
     <w:p>
       <w:pPr>
@@ -16721,11 +17566,23 @@
         <w:annotationRef/>
       </w:r>
       <w:r>
-        <w:t>These abbreviations are used in the list of checks. They are a legacy from the August 2023 S-102 validation checks list and should be reviewed for replacement with actual type or instance names.</w:t>
+        <w:t xml:space="preserve">These abbreviations are used in the list of checks. They are a legacy from the August 2023 S-102 validation checks list and should be </w:t>
+      </w:r>
+      <w:r>
+        <w:t xml:space="preserve">removed and </w:t>
+      </w:r>
+      <w:r>
+        <w:t>replaced</w:t>
+      </w:r>
+      <w:r>
+        <w:t xml:space="preserve"> with actual type or instance names</w:t>
+      </w:r>
+      <w:r>
+        <w:t xml:space="preserve"> in the spreadsheet.</w:t>
       </w:r>
     </w:p>
   </w:comment>
-  <w:comment w:id="101" w:author="Raphael Malyankar" w:date="2024-10-01T12:03:00Z" w:initials="rmm">
+  <w:comment w:id="149" w:author="Raphael Malyankar" w:date="2024-10-01T12:03:00Z" w:initials="rmm">
     <w:p>
       <w:pPr>
         <w:pStyle w:val="CommentText"/>
@@ -16749,7 +17606,7 @@
       </w:r>
     </w:p>
   </w:comment>
-  <w:comment w:id="102" w:author="Raphael Malyankar" w:date="2024-08-07T00:12:00Z" w:initials="rmm">
+  <w:comment w:id="150" w:author="Raphael Malyankar" w:date="2024-08-07T00:12:00Z" w:initials="rmm">
     <w:p>
       <w:pPr>
         <w:pStyle w:val="CommentText"/>
@@ -16776,7 +17633,7 @@
       </w:r>
     </w:p>
   </w:comment>
-  <w:comment w:id="103" w:author="Raphael Malyankar" w:date="2024-09-24T15:48:00Z" w:initials="rmm">
+  <w:comment w:id="151" w:author="Raphael Malyankar" w:date="2024-09-24T15:48:00Z" w:initials="rmm">
     <w:p>
       <w:pPr>
         <w:pStyle w:val="CommentText"/>
@@ -16804,7 +17661,7 @@
       </w:r>
     </w:p>
   </w:comment>
-  <w:comment w:id="110" w:author="Raphael Malyankar" w:date="2024-10-15T22:34:00Z" w:initials="rmm">
+  <w:comment w:id="169" w:author="Raphael Malyankar" w:date="2024-10-15T22:34:00Z" w:initials="rmm">
     <w:p>
       <w:pPr>
         <w:pStyle w:val="CommentText"/>
@@ -16820,7 +17677,7 @@
       </w:r>
     </w:p>
   </w:comment>
-  <w:comment w:id="113" w:author="Raphael Malyankar" w:date="2024-10-11T16:19:00Z" w:initials="rmm">
+  <w:comment w:id="172" w:author="Raphael Malyankar" w:date="2024-10-11T16:19:00Z" w:initials="rmm">
     <w:p>
       <w:pPr>
         <w:pStyle w:val="CommentText"/>
@@ -16836,7 +17693,7 @@
       </w:r>
     </w:p>
   </w:comment>
-  <w:comment w:id="116" w:author="Raphael Malyankar" w:date="2024-10-07T19:03:00Z" w:initials="rmm">
+  <w:comment w:id="175" w:author="Raphael Malyankar" w:date="2024-10-07T19:03:00Z" w:initials="rmm">
     <w:p>
       <w:pPr>
         <w:pStyle w:val="CommentText"/>
@@ -16855,7 +17712,7 @@
       </w:r>
     </w:p>
   </w:comment>
-  <w:comment w:id="120" w:author="Raphael Malyankar" w:date="2024-09-24T15:49:00Z" w:initials="rmm">
+  <w:comment w:id="179" w:author="Raphael Malyankar" w:date="2024-09-24T15:49:00Z" w:initials="rmm">
     <w:p>
       <w:pPr>
         <w:pStyle w:val="CommentText"/>
@@ -16892,7 +17749,7 @@
       </w:r>
     </w:p>
   </w:comment>
-  <w:comment w:id="121" w:author="Raphael Malyankar" w:date="2024-09-24T16:06:00Z" w:initials="rmm">
+  <w:comment w:id="180" w:author="Raphael Malyankar" w:date="2024-09-24T16:06:00Z" w:initials="rmm">
     <w:p>
       <w:pPr>
         <w:pStyle w:val="CommentText"/>
@@ -16908,7 +17765,7 @@
       </w:r>
     </w:p>
   </w:comment>
-  <w:comment w:id="122" w:author="Raphael Malyankar" w:date="2024-10-01T12:07:00Z" w:initials="rmm">
+  <w:comment w:id="181" w:author="Raphael Malyankar" w:date="2024-10-20T23:38:00Z" w:initials="rmm">
     <w:p>
       <w:pPr>
         <w:pStyle w:val="CommentText"/>
@@ -16920,7 +17777,13 @@
         <w:annotationRef/>
       </w:r>
       <w:r>
-        <w:t>Not applicable? Are checks for conforming to product-specific constraints covered by a generically-phrased S-100 check?</w:t>
+        <w:t>As elsewhere, change the Dev… numbers to CheckID numbers when those are</w:t>
+      </w:r>
+      <w:r>
+        <w:t xml:space="preserve"> added</w:t>
+      </w:r>
+      <w:r>
+        <w:t>.</w:t>
       </w:r>
     </w:p>
   </w:comment>
@@ -16940,7 +17803,7 @@
   <w15:commentEx w15:paraId="5E75D8ED" w15:done="0"/>
   <w15:commentEx w15:paraId="1057D043" w15:done="0"/>
   <w15:commentEx w15:paraId="07FB1DF3" w15:paraIdParent="1057D043" w15:done="0"/>
-  <w15:commentEx w15:paraId="0067DDA3" w15:done="0"/>
+  <w15:commentEx w15:paraId="7599039F" w15:paraIdParent="1057D043" w15:done="0"/>
 </w15:commentsEx>
 </file>
 
@@ -16957,7 +17820,7 @@
   <w16cex:commentExtensible w16cex:durableId="1D4864A4" w16cex:dateUtc="2024-10-08T02:03:00Z"/>
   <w16cex:commentExtensible w16cex:durableId="7C4FEC58" w16cex:dateUtc="2024-09-24T22:49:00Z"/>
   <w16cex:commentExtensible w16cex:durableId="5AED4459" w16cex:dateUtc="2024-09-24T23:06:00Z"/>
-  <w16cex:commentExtensible w16cex:durableId="215C24D2" w16cex:dateUtc="2024-10-01T19:07:00Z"/>
+  <w16cex:commentExtensible w16cex:durableId="56AA9166" w16cex:dateUtc="2024-10-21T06:38:00Z"/>
 </w16cex:commentsExtensible>
 </file>
 
@@ -16974,7 +17837,7 @@
   <w16cid:commentId w16cid:paraId="5E75D8ED" w16cid:durableId="1D4864A4"/>
   <w16cid:commentId w16cid:paraId="1057D043" w16cid:durableId="7C4FEC58"/>
   <w16cid:commentId w16cid:paraId="07FB1DF3" w16cid:durableId="5AED4459"/>
-  <w16cid:commentId w16cid:paraId="0067DDA3" w16cid:durableId="215C24D2"/>
+  <w16cid:commentId w16cid:paraId="7599039F" w16cid:durableId="56AA9166"/>
 </w16cid:commentsIds>
 </file>
 

</xml_diff>